<commit_message>
render new word doc
</commit_message>
<xml_diff>
--- a/museum_matching/museum_tutorial.docx
+++ b/museum_matching/museum_tutorial.docx
@@ -31,7 +31,7 @@
         <w:t xml:space="preserve"> </w:t>
       </w:r>
       <w:r>
-        <w:t xml:space="preserve">cataloged</w:t>
+        <w:t xml:space="preserve">catalogued</w:t>
       </w:r>
       <w:r>
         <w:t xml:space="preserve"> </w:t>
@@ -55,7 +55,7 @@
         <w:t xml:space="preserve"> </w:t>
       </w:r>
       <w:r>
-        <w:t xml:space="preserve">This tutorial describes the process for matching historical environmental and survey data with associated cataloged museum specimens. Here we match historical survey data from the Institute of Fisheries Research with records from the University of Michigan Museum of Zoology which can be accessed through the Global Biodiversity Information Facility (GBIF). In this example we focus on matching bluegill specimens to historical data from the surveys in which they were captured.</w:t>
+        <w:t xml:space="preserve">This tutorial describes the process for matching historical environmental and survey data with associated catalogued museum specimens. Here we match historical survey data from the Institute of Fisheries Research with records from the University of Michigan Museum of Zoology which can be accessed through the Global Biodiversity Information Facility (GBIF). In this example we focus on matching bluegill specimens to historical data from the surveys in which they were captured.</w:t>
       </w:r>
     </w:p>
     <w:p>
@@ -167,7 +167,7 @@
         <w:t xml:space="preserve">”</w:t>
       </w:r>
       <w:r>
-        <w:t xml:space="preserve">, for 2176 summary cards, which were transcribed through Zooniverse workflows and aggregated and cleaned.</w:t>
+        <w:t xml:space="preserve">, for 2120 summary cards, which were transcribed through Zooniverse workflows and aggregated and cleaned.</w:t>
       </w:r>
     </w:p>
     <w:p>
@@ -339,7 +339,7 @@
         <w:pStyle w:val="FirstParagraph"/>
       </w:pPr>
       <w:r>
-        <w:t xml:space="preserve">GBIF is an infrastructure which aggregates biodiversity data including those from natural history collections. Data from the catalog of the University of Michigan Museum of Zoology can be accessed through GBIF here:</w:t>
+        <w:t xml:space="preserve">GBIF is an infrastructure which aggregates biodiversity data including those from natural history collections. Data from the catalogue of the University of Michigan Museum of Zoology can be accessed through GBIF here:</w:t>
       </w:r>
       <w:r>
         <w:t xml:space="preserve"> </w:t>
@@ -398,12 +398,6 @@
           <w:t xml:space="preserve">https://doi.org/10.15468/dl.cknu3x</w:t>
         </w:r>
       </w:hyperlink>
-      <w:r>
-        <w:t xml:space="preserve"> </w:t>
-      </w:r>
-      <w:r>
-        <w:t xml:space="preserve">(may take some hours before being active)</w:t>
-      </w:r>
       <w:r>
         <w:t xml:space="preserve"> </w:t>
       </w:r>
@@ -609,7 +603,7 @@
         <w:t xml:space="preserve">’</w:t>
       </w:r>
       <w:r>
-        <w:t xml:space="preserve">, which are jars of specimens in ethanol that were all the individuals of one species, collected at the same time and place. Each lot has a catalog number (</w:t>
+        <w:t xml:space="preserve">, which are jars of specimens in ethanol that were all the individuals of one species, collected at the same time and place. Each lot has a catalogue number (</w:t>
       </w:r>
       <w:r>
         <w:t xml:space="preserve">‘</w:t>
@@ -3585,6 +3579,54 @@
         </w:rPr>
         <w:t xml:space="preserve">#remove duplicate card </w:t>
       </w:r>
+      <w:r>
+        <w:br/>
+      </w:r>
+      <w:r>
+        <w:br/>
+      </w:r>
+      <w:r>
+        <w:rPr>
+          <w:rStyle w:val="FunctionTok"/>
+        </w:rPr>
+        <w:t xml:space="preserve">n_distinct</w:t>
+      </w:r>
+      <w:r>
+        <w:rPr>
+          <w:rStyle w:val="NormalTok"/>
+        </w:rPr>
+        <w:t xml:space="preserve">(matches</w:t>
+      </w:r>
+      <w:r>
+        <w:rPr>
+          <w:rStyle w:val="SpecialCharTok"/>
+        </w:rPr>
+        <w:t xml:space="preserve">$</w:t>
+      </w:r>
+      <w:r>
+        <w:rPr>
+          <w:rStyle w:val="NormalTok"/>
+        </w:rPr>
+        <w:t xml:space="preserve">lakename, matches</w:t>
+      </w:r>
+      <w:r>
+        <w:rPr>
+          <w:rStyle w:val="SpecialCharTok"/>
+        </w:rPr>
+        <w:t xml:space="preserve">$</w:t>
+      </w:r>
+      <w:r>
+        <w:rPr>
+          <w:rStyle w:val="NormalTok"/>
+        </w:rPr>
+        <w:t xml:space="preserve">county) </w:t>
+      </w:r>
+      <w:r>
+        <w:rPr>
+          <w:rStyle w:val="CommentTok"/>
+        </w:rPr>
+        <w:t xml:space="preserve"># how many distinct lakes?</w:t>
+      </w:r>
     </w:p>
     <w:p>
       <w:pPr>
@@ -3594,100 +3636,6 @@
         <w:rPr>
           <w:rStyle w:val="VerbatimChar"/>
         </w:rPr>
-        <w:t xml:space="preserve">## Warning in inner_join(museum_dat, summ_dat, by = c("county", "lakename", : Detected an unexpected many-to-many relationship between `x` and `y`.</w:t>
-      </w:r>
-      <w:r>
-        <w:br/>
-      </w:r>
-      <w:r>
-        <w:rPr>
-          <w:rStyle w:val="VerbatimChar"/>
-        </w:rPr>
-        <w:t xml:space="preserve">## ℹ Row 199 of `x` matches multiple rows in `y`.</w:t>
-      </w:r>
-      <w:r>
-        <w:br/>
-      </w:r>
-      <w:r>
-        <w:rPr>
-          <w:rStyle w:val="VerbatimChar"/>
-        </w:rPr>
-        <w:t xml:space="preserve">## ℹ Row 1540 of `y` matches multiple rows in `x`.</w:t>
-      </w:r>
-      <w:r>
-        <w:br/>
-      </w:r>
-      <w:r>
-        <w:rPr>
-          <w:rStyle w:val="VerbatimChar"/>
-        </w:rPr>
-        <w:t xml:space="preserve">## ℹ If a many-to-many relationship is expected, set `relationship =</w:t>
-      </w:r>
-      <w:r>
-        <w:br/>
-      </w:r>
-      <w:r>
-        <w:rPr>
-          <w:rStyle w:val="VerbatimChar"/>
-        </w:rPr>
-        <w:t xml:space="preserve">##   "many-to-many"` to silence this warning.</w:t>
-      </w:r>
-    </w:p>
-    <w:p>
-      <w:pPr>
-        <w:pStyle w:val="SourceCode"/>
-      </w:pPr>
-      <w:r>
-        <w:rPr>
-          <w:rStyle w:val="FunctionTok"/>
-        </w:rPr>
-        <w:t xml:space="preserve">n_distinct</w:t>
-      </w:r>
-      <w:r>
-        <w:rPr>
-          <w:rStyle w:val="NormalTok"/>
-        </w:rPr>
-        <w:t xml:space="preserve">(matches</w:t>
-      </w:r>
-      <w:r>
-        <w:rPr>
-          <w:rStyle w:val="SpecialCharTok"/>
-        </w:rPr>
-        <w:t xml:space="preserve">$</w:t>
-      </w:r>
-      <w:r>
-        <w:rPr>
-          <w:rStyle w:val="NormalTok"/>
-        </w:rPr>
-        <w:t xml:space="preserve">lakename, matches</w:t>
-      </w:r>
-      <w:r>
-        <w:rPr>
-          <w:rStyle w:val="SpecialCharTok"/>
-        </w:rPr>
-        <w:t xml:space="preserve">$</w:t>
-      </w:r>
-      <w:r>
-        <w:rPr>
-          <w:rStyle w:val="NormalTok"/>
-        </w:rPr>
-        <w:t xml:space="preserve">county) </w:t>
-      </w:r>
-      <w:r>
-        <w:rPr>
-          <w:rStyle w:val="CommentTok"/>
-        </w:rPr>
-        <w:t xml:space="preserve"># how many distinct lakes?</w:t>
-      </w:r>
-    </w:p>
-    <w:p>
-      <w:pPr>
-        <w:pStyle w:val="SourceCode"/>
-      </w:pPr>
-      <w:r>
-        <w:rPr>
-          <w:rStyle w:val="VerbatimChar"/>
-        </w:rPr>
         <w:t xml:space="preserve">## [1] 45</w:t>
       </w:r>
     </w:p>
@@ -3714,7 +3662,7 @@
         <w:t xml:space="preserve"> </w:t>
       </w:r>
       <w:r>
-        <w:t xml:space="preserve">output has 60 museum records that match historical cards with data for 27 unique lakes.</w:t>
+        <w:t xml:space="preserve">output has 98 museum records that match historical cards with data for 45 unique lakes.</w:t>
       </w:r>
     </w:p>
     <w:bookmarkEnd w:id="29"/>
@@ -3734,11 +3682,9 @@
       <w:r>
         <w:t xml:space="preserve">We can summarize these data and make some simple figures to investigate the information that we have for these lakes.</w:t>
       </w:r>
-    </w:p>
-    <w:p>
-      <w:pPr>
-        <w:pStyle w:val="BodyText"/>
-      </w:pPr>
+      <w:r>
+        <w:br/>
+      </w:r>
       <w:r>
         <w:t xml:space="preserve">First, we summarize the number of fish individuals from the museum records.</w:t>
       </w:r>
@@ -4236,7 +4182,7 @@
         <w:pStyle w:val="BodyText"/>
       </w:pPr>
       <w:r>
-        <w:t xml:space="preserve">We can look at the attributes of the lakes for which there are cataloged specimens, including lake surface area (ha), maximum depth (m), and surface temperature (degC) during the survey from the summary card data.</w:t>
+        <w:t xml:space="preserve">We can look at the attributes of the lakes for which there are catalogued specimens, including lake surface area (ha), maximum depth (m), and surface temperature (degC) during the survey from the summary card data.</w:t>
       </w:r>
     </w:p>
     <w:p>
@@ -5178,7 +5124,7 @@
         <w:pStyle w:val="BodyText"/>
       </w:pPr>
       <w:r>
-        <w:t xml:space="preserve">Finally, we can map the lakes with survey data and associated cataloged specimens.</w:t>
+        <w:t xml:space="preserve">Finally, we can map the lakes with survey data and associated catalogued specimens.</w:t>
       </w:r>
     </w:p>
     <w:p>

</xml_diff>